<commit_message>
lots of changes and replacements
</commit_message>
<xml_diff>
--- a/practice_final/Practice Final.docx
+++ b/practice_final/Practice Final.docx
@@ -1,6 +1,6 @@
 
 <file path=word/document.xml><?xml version="1.0" encoding="utf-8"?>
-<w:document xmlns:wpc="http://schemas.microsoft.com/office/word/2010/wordprocessingCanvas" xmlns:cx="http://schemas.microsoft.com/office/drawing/2014/chartex" xmlns:cx1="http://schemas.microsoft.com/office/drawing/2015/9/8/chartex" xmlns:cx2="http://schemas.microsoft.com/office/drawing/2015/10/21/chartex" xmlns:cx3="http://schemas.microsoft.com/office/drawing/2016/5/9/chartex" xmlns:cx4="http://schemas.microsoft.com/office/drawing/2016/5/10/chartex" xmlns:cx5="http://schemas.microsoft.com/office/drawing/2016/5/11/chartex" xmlns:cx6="http://schemas.microsoft.com/office/drawing/2016/5/12/chartex" xmlns:cx7="http://schemas.microsoft.com/office/drawing/2016/5/13/chartex" xmlns:cx8="http://schemas.microsoft.com/office/drawing/2016/5/14/chartex" xmlns:mc="http://schemas.openxmlformats.org/markup-compatibility/2006" xmlns:aink="http://schemas.microsoft.com/office/drawing/2016/ink" xmlns:am3d="http://schemas.microsoft.com/office/drawing/2017/model3d" xmlns:o="urn:schemas-microsoft-com:office:office" xmlns:oel="http://schemas.microsoft.com/office/2019/extlst" xmlns:r="http://schemas.openxmlformats.org/officeDocument/2006/relationships" xmlns:m="http://schemas.openxmlformats.org/officeDocument/2006/math" xmlns:v="urn:schemas-microsoft-com:vml" xmlns:wp14="http://schemas.microsoft.com/office/word/2010/wordprocessingDrawing" xmlns:wp="http://schemas.openxmlformats.org/drawingml/2006/wordprocessingDrawing" xmlns:w10="urn:schemas-microsoft-com:office:word" xmlns:w="http://schemas.openxmlformats.org/wordprocessingml/2006/main" xmlns:w14="http://schemas.microsoft.com/office/word/2010/wordml" xmlns:w15="http://schemas.microsoft.com/office/word/2012/wordml" xmlns:w16cex="http://schemas.microsoft.com/office/word/2018/wordml/cex" xmlns:w16cid="http://schemas.microsoft.com/office/word/2016/wordml/cid" xmlns:w16="http://schemas.microsoft.com/office/word/2018/wordml" xmlns:w16du="http://schemas.microsoft.com/office/word/2023/wordml/word16du" xmlns:w16sdtdh="http://schemas.microsoft.com/office/word/2020/wordml/sdtdatahash" xmlns:w16se="http://schemas.microsoft.com/office/word/2015/wordml/symex" xmlns:wpg="http://schemas.microsoft.com/office/word/2010/wordprocessingGroup" xmlns:wpi="http://schemas.microsoft.com/office/word/2010/wordprocessingInk" xmlns:wne="http://schemas.microsoft.com/office/word/2006/wordml" xmlns:wps="http://schemas.microsoft.com/office/word/2010/wordprocessingShape" mc:Ignorable="w14 w15 w16se w16cid w16 w16cex w16sdtdh wp14">
+<w:document xmlns:wpc="http://schemas.microsoft.com/office/word/2010/wordprocessingCanvas" xmlns:cx="http://schemas.microsoft.com/office/drawing/2014/chartex" xmlns:cx1="http://schemas.microsoft.com/office/drawing/2015/9/8/chartex" xmlns:cx2="http://schemas.microsoft.com/office/drawing/2015/10/21/chartex" xmlns:cx3="http://schemas.microsoft.com/office/drawing/2016/5/9/chartex" xmlns:cx4="http://schemas.microsoft.com/office/drawing/2016/5/10/chartex" xmlns:cx5="http://schemas.microsoft.com/office/drawing/2016/5/11/chartex" xmlns:cx6="http://schemas.microsoft.com/office/drawing/2016/5/12/chartex" xmlns:cx7="http://schemas.microsoft.com/office/drawing/2016/5/13/chartex" xmlns:cx8="http://schemas.microsoft.com/office/drawing/2016/5/14/chartex" xmlns:mc="http://schemas.openxmlformats.org/markup-compatibility/2006" xmlns:aink="http://schemas.microsoft.com/office/drawing/2016/ink" xmlns:am3d="http://schemas.microsoft.com/office/drawing/2017/model3d" xmlns:o="urn:schemas-microsoft-com:office:office" xmlns:r="http://schemas.openxmlformats.org/officeDocument/2006/relationships" xmlns:m="http://schemas.openxmlformats.org/officeDocument/2006/math" xmlns:v="urn:schemas-microsoft-com:vml" xmlns:wp14="http://schemas.microsoft.com/office/word/2010/wordprocessingDrawing" xmlns:wp="http://schemas.openxmlformats.org/drawingml/2006/wordprocessingDrawing" xmlns:w10="urn:schemas-microsoft-com:office:word" xmlns:w="http://schemas.openxmlformats.org/wordprocessingml/2006/main" xmlns:w14="http://schemas.microsoft.com/office/word/2010/wordml" xmlns:w15="http://schemas.microsoft.com/office/word/2012/wordml" xmlns:w16cex="http://schemas.microsoft.com/office/word/2018/wordml/cex" xmlns:w16cid="http://schemas.microsoft.com/office/word/2016/wordml/cid" xmlns:w16="http://schemas.microsoft.com/office/word/2018/wordml" xmlns:w16se="http://schemas.microsoft.com/office/word/2015/wordml/symex" xmlns:wpg="http://schemas.microsoft.com/office/word/2010/wordprocessingGroup" xmlns:wpi="http://schemas.microsoft.com/office/word/2010/wordprocessingInk" xmlns:wne="http://schemas.microsoft.com/office/word/2006/wordml" xmlns:wps="http://schemas.microsoft.com/office/word/2010/wordprocessingShape" mc:Ignorable="w14 w15 w16se w16cid w16 w16cex wp14">
   <w:body>
     <w:p>
       <w:pPr>
@@ -31,10 +31,10 @@
             <v:path o:extrusionok="f" gradientshapeok="t" o:connecttype="rect"/>
             <o:lock v:ext="edit" aspectratio="t"/>
           </v:shapetype>
-          <v:shape id="_x0000_i1026" type="#_x0000_t75" alt="" style="width:8.95pt;height:12.95pt;mso-width-percent:0;mso-height-percent:0;mso-width-percent:0;mso-height-percent:0" o:ole="">
+          <v:shape id="_x0000_i1025" type="#_x0000_t75" alt="" style="width:9.3pt;height:13.2pt;mso-width-percent:0;mso-height-percent:0;mso-width-percent:0;mso-height-percent:0" o:ole="">
             <v:imagedata r:id="rId6" o:title=""/>
           </v:shape>
-          <o:OLEObject Type="Embed" ProgID="Equation.DSMT4" ShapeID="_x0000_i1026" DrawAspect="Content" ObjectID="_1742976383" r:id="rId7"/>
+          <o:OLEObject Type="Embed" ProgID="Equation.DSMT4" ShapeID="_x0000_i1025" DrawAspect="Content" ObjectID="_1648322874" r:id="rId7"/>
         </w:object>
       </w:r>
       <w:r>
@@ -81,10 +81,7 @@
         <w:t xml:space="preserve"> 20</w:t>
       </w:r>
       <w:r>
-        <w:t>2</w:t>
-      </w:r>
-      <w:r>
-        <w:t>3</w:t>
+        <w:t>20</w:t>
       </w:r>
     </w:p>
     <w:p>
@@ -125,7 +122,13 @@
         <w:jc w:val="center"/>
       </w:pPr>
       <w:r>
-        <w:t>At the end of the exam, print this file and stable it to the handout portion of the exam.</w:t>
+        <w:t>At the end of the exam, print this file and sta</w:t>
+      </w:r>
+      <w:r>
+        <w:t>p</w:t>
+      </w:r>
+      <w:r>
+        <w:t>le it to the handout portion of the exam.</w:t>
       </w:r>
     </w:p>
     <w:p>
@@ -194,13 +197,7 @@
             </w:r>
             <w:proofErr w:type="gramEnd"/>
             <w:r>
-              <w:t>2</w:t>
-            </w:r>
-            <w:r>
-              <w:t xml:space="preserve">5 </w:t>
-            </w:r>
-            <w:r>
-              <w:t>pts)</w:t>
+              <w:t>20pts)</w:t>
             </w:r>
           </w:p>
         </w:tc>
@@ -239,10 +236,7 @@
             </w:r>
             <w:proofErr w:type="gramEnd"/>
             <w:r>
-              <w:t>2</w:t>
-            </w:r>
-            <w:r>
-              <w:t>5</w:t>
+              <w:t>20</w:t>
             </w:r>
             <w:r>
               <w:t xml:space="preserve"> pts)</w:t>
@@ -281,10 +275,7 @@
             </w:r>
             <w:proofErr w:type="gramEnd"/>
             <w:r>
-              <w:t>2</w:t>
-            </w:r>
-            <w:r>
-              <w:t>5</w:t>
+              <w:t>20</w:t>
             </w:r>
             <w:r>
               <w:t xml:space="preserve"> pts)</w:t>
@@ -315,10 +306,7 @@
           </w:tcPr>
           <w:p>
             <w:r>
-              <w:t>Part IV (2</w:t>
-            </w:r>
-            <w:r>
-              <w:t xml:space="preserve">5 </w:t>
+              <w:t>Part IV (20</w:t>
             </w:r>
             <w:r>
               <w:t>pts)</w:t>
@@ -349,6 +337,37 @@
           </w:tcPr>
           <w:p>
             <w:r>
+              <w:t xml:space="preserve">Part V (20 </w:t>
+            </w:r>
+            <w:r>
+              <w:t>pts)</w:t>
+            </w:r>
+          </w:p>
+        </w:tc>
+        <w:tc>
+          <w:tcPr>
+            <w:tcW w:w="1922" w:type="dxa"/>
+          </w:tcPr>
+          <w:p>
+            <w:pPr>
+              <w:cnfStyle w:val="000000100000" w:firstRow="0" w:lastRow="0" w:firstColumn="0" w:lastColumn="0" w:oddVBand="0" w:evenVBand="0" w:oddHBand="1" w:evenHBand="0" w:firstRowFirstColumn="0" w:firstRowLastColumn="0" w:lastRowFirstColumn="0" w:lastRowLastColumn="0"/>
+            </w:pPr>
+          </w:p>
+        </w:tc>
+      </w:tr>
+      <w:tr>
+        <w:trPr>
+          <w:cnfStyle w:val="000000010000" w:firstRow="0" w:lastRow="0" w:firstColumn="0" w:lastColumn="0" w:oddVBand="0" w:evenVBand="0" w:oddHBand="0" w:evenHBand="1" w:firstRowFirstColumn="0" w:firstRowLastColumn="0" w:lastRowFirstColumn="0" w:lastRowLastColumn="0"/>
+          <w:trHeight w:val="284"/>
+          <w:jc w:val="center"/>
+        </w:trPr>
+        <w:tc>
+          <w:tcPr>
+            <w:cnfStyle w:val="001000000000" w:firstRow="0" w:lastRow="0" w:firstColumn="1" w:lastColumn="0" w:oddVBand="0" w:evenVBand="0" w:oddHBand="0" w:evenHBand="0" w:firstRowFirstColumn="0" w:firstRowLastColumn="0" w:lastRowFirstColumn="0" w:lastRowLastColumn="0"/>
+            <w:tcW w:w="1922" w:type="dxa"/>
+          </w:tcPr>
+          <w:p>
+            <w:r>
               <w:t>Total</w:t>
             </w:r>
             <w:proofErr w:type="gramStart"/>
@@ -367,7 +386,7 @@
           </w:tcPr>
           <w:p>
             <w:pPr>
-              <w:cnfStyle w:val="000000100000" w:firstRow="0" w:lastRow="0" w:firstColumn="0" w:lastColumn="0" w:oddVBand="0" w:evenVBand="0" w:oddHBand="1" w:evenHBand="0" w:firstRowFirstColumn="0" w:firstRowLastColumn="0" w:lastRowFirstColumn="0" w:lastRowLastColumn="0"/>
+              <w:cnfStyle w:val="000000010000" w:firstRow="0" w:lastRow="0" w:firstColumn="0" w:lastColumn="0" w:oddVBand="0" w:evenVBand="0" w:oddHBand="0" w:evenHBand="1" w:firstRowFirstColumn="0" w:firstRowLastColumn="0" w:lastRowFirstColumn="0" w:lastRowLastColumn="0"/>
             </w:pPr>
           </w:p>
         </w:tc>
@@ -392,22 +411,13 @@
       </w:r>
       <w:r>
         <w:lastRenderedPageBreak/>
-        <w:t xml:space="preserve">Part </w:t>
-      </w:r>
-      <w:r>
-        <w:t>1</w:t>
-      </w:r>
-      <w:r>
-        <w:t>. Design models</w:t>
+        <w:t>Part 2. Design models</w:t>
       </w:r>
     </w:p>
     <w:p/>
     <w:p>
       <w:r>
-        <w:t>1</w:t>
-      </w:r>
-      <w:r>
-        <w:t>.</w:t>
+        <w:t>2.</w:t>
       </w:r>
       <w:r>
         <w:t>2</w:t>
@@ -430,10 +440,10 @@
           <w:position w:val="-10"/>
         </w:rPr>
         <w:object w:dxaOrig="920" w:dyaOrig="320" w14:anchorId="59DABC0A">
-          <v:shape id="_x0000_i1025" type="#_x0000_t75" alt="" style="width:46.95pt;height:16.1pt;mso-width-percent:0;mso-height-percent:0;mso-width-percent:0;mso-height-percent:0" o:ole="">
+          <v:shape id="_x0000_i1026" type="#_x0000_t75" alt="" style="width:47.1pt;height:15.9pt;mso-width-percent:0;mso-height-percent:0;mso-width-percent:0;mso-height-percent:0" o:ole="">
             <v:imagedata r:id="rId8" o:title=""/>
           </v:shape>
-          <o:OLEObject Type="Embed" ProgID="Equation.DSMT4" ShapeID="_x0000_i1025" DrawAspect="Content" ObjectID="_1742976384" r:id="rId9"/>
+          <o:OLEObject Type="Embed" ProgID="Equation.DSMT4" ShapeID="_x0000_i1026" DrawAspect="Content" ObjectID="_1648322875" r:id="rId9"/>
         </w:object>
       </w:r>
       <w:r>
@@ -485,25 +495,16 @@
         <w:pStyle w:val="Heading1"/>
       </w:pPr>
       <w:r>
-        <w:t xml:space="preserve">Part </w:t>
-      </w:r>
-      <w:r>
-        <w:t>2</w:t>
-      </w:r>
-      <w:r>
-        <w:t>. PID Control</w:t>
+        <w:t>Part 3. PID Control</w:t>
       </w:r>
     </w:p>
     <w:p/>
     <w:p>
       <w:r>
-        <w:t>2</w:t>
-      </w:r>
-      <w:r>
-        <w:t>.</w:t>
-      </w:r>
-      <w:r>
-        <w:t>4</w:t>
+        <w:t>3.</w:t>
+      </w:r>
+      <w:r>
+        <w:t>5</w:t>
       </w:r>
       <w:r>
         <w:t xml:space="preserve"> Insert a plot that shows both </w:t>
@@ -542,7 +543,7 @@
               <w:rPr>
                 <w:rFonts w:ascii="Cambria Math" w:hAnsi="Cambria Math"/>
               </w:rPr>
-              <m:t>r</m:t>
+              <m:t>d</m:t>
             </m:r>
           </m:sup>
         </m:sSup>
@@ -573,7 +574,7 @@
               <w:rPr>
                 <w:rFonts w:ascii="Cambria Math" w:hAnsi="Cambria Math"/>
               </w:rPr>
-              <m:t>r</m:t>
+              <m:t>d</m:t>
             </m:r>
           </m:sup>
         </m:sSup>
@@ -592,7 +593,7 @@
           <w:rPr>
             <w:rFonts w:ascii="Cambria Math" w:hAnsi="Cambria Math"/>
           </w:rPr>
-          <m:t>±20</m:t>
+          <m:t>±10</m:t>
         </m:r>
       </m:oMath>
       <w:r>
@@ -608,13 +609,10 @@
     <w:p/>
     <w:p>
       <w:r>
-        <w:t>2</w:t>
-      </w:r>
-      <w:r>
-        <w:t>.</w:t>
-      </w:r>
-      <w:r>
-        <w:t>5</w:t>
+        <w:t>3.</w:t>
+      </w:r>
+      <w:r>
+        <w:t>6</w:t>
       </w:r>
       <w:r>
         <w:t xml:space="preserve"> Insert a plot that shows both </w:t>
@@ -653,7 +651,7 @@
               <w:rPr>
                 <w:rFonts w:ascii="Cambria Math" w:hAnsi="Cambria Math"/>
               </w:rPr>
-              <m:t>r</m:t>
+              <m:t>d</m:t>
             </m:r>
           </m:sup>
         </m:sSup>
@@ -684,7 +682,7 @@
               <w:rPr>
                 <w:rFonts w:ascii="Cambria Math" w:hAnsi="Cambria Math"/>
               </w:rPr>
-              <m:t>r</m:t>
+              <m:t>d</m:t>
             </m:r>
           </m:sup>
         </m:sSup>
@@ -697,7 +695,7 @@
           <w:rPr>
             <w:rFonts w:ascii="Cambria Math" w:hAnsi="Cambria Math"/>
           </w:rPr>
-          <m:t>±20</m:t>
+          <m:t>±10</m:t>
         </m:r>
       </m:oMath>
       <w:r>
@@ -713,258 +711,208 @@
     <w:p/>
     <w:p>
       <w:r>
-        <w:t>2</w:t>
+        <w:t>3.</w:t>
+      </w:r>
+      <w:r>
+        <w:t>7</w:t>
+      </w:r>
+      <w:r>
+        <w:t xml:space="preserve"> Insert the </w:t>
+      </w:r>
+      <w:r>
+        <w:t>simulation</w:t>
+      </w:r>
+      <w:r>
+        <w:t xml:space="preserve"> code for</w:t>
+      </w:r>
+      <w:r>
+        <w:t xml:space="preserve"> the controller</w:t>
+      </w:r>
+      <w:r>
+        <w:t xml:space="preserve"> that implements PID control directly below this line. </w:t>
+      </w:r>
+    </w:p>
+    <w:p>
+      <w:pPr>
+        <w:pStyle w:val="Heading1"/>
+      </w:pPr>
+      <w:r>
+        <w:t xml:space="preserve">Part </w:t>
+      </w:r>
+      <w:r>
+        <w:t>4</w:t>
+      </w:r>
+      <w:r>
+        <w:t xml:space="preserve">. </w:t>
+      </w:r>
+      <w:r>
+        <w:t>Observer based control</w:t>
+      </w:r>
+    </w:p>
+    <w:p/>
+    <w:p>
+      <w:r>
+        <w:t>4.</w:t>
+      </w:r>
+      <w:r>
+        <w:t>5</w:t>
+      </w:r>
+      <w:r>
+        <w:t xml:space="preserve">.  </w:t>
+      </w:r>
+      <w:r>
+        <w:t>Insert a plot of t</w:t>
+      </w:r>
+      <w:r>
+        <w:t xml:space="preserve">he step response of the system </w:t>
+      </w:r>
+      <w:r>
+        <w:t>for the complete observer</w:t>
+      </w:r>
+      <w:r>
+        <w:t>-</w:t>
+      </w:r>
+      <w:r>
+        <w:t>based control</w:t>
       </w:r>
       <w:r>
         <w:t>.</w:t>
       </w:r>
+    </w:p>
+    <w:p/>
+    <w:p>
+      <w:proofErr w:type="gramStart"/>
+      <w:r>
+        <w:t>4.</w:t>
+      </w:r>
       <w:r>
         <w:t>6</w:t>
       </w:r>
       <w:r>
-        <w:t xml:space="preserve"> Insert the </w:t>
-      </w:r>
-      <w:r>
-        <w:t>Python</w:t>
-      </w:r>
-      <w:r>
-        <w:t xml:space="preserve"> code for </w:t>
-      </w:r>
-      <w:r>
-        <w:rPr>
-          <w:rFonts w:ascii="Courier New" w:hAnsi="Courier New" w:cs="Courier New"/>
-        </w:rPr>
-        <w:t>c</w:t>
-      </w:r>
-      <w:r>
-        <w:rPr>
-          <w:rFonts w:ascii="Courier New" w:hAnsi="Courier New" w:cs="Courier New"/>
-        </w:rPr>
-        <w:t>trl</w:t>
-      </w:r>
-      <w:r>
-        <w:rPr>
-          <w:rFonts w:ascii="Courier New" w:hAnsi="Courier New" w:cs="Courier New"/>
-        </w:rPr>
-        <w:t>PID.py</w:t>
-      </w:r>
-      <w:r>
-        <w:t xml:space="preserve"> that implements PID control directly below this line. </w:t>
-      </w:r>
-    </w:p>
+        <w:t xml:space="preserve">  Insert</w:t>
+      </w:r>
+      <w:proofErr w:type="gramEnd"/>
+      <w:r>
+        <w:t xml:space="preserve"> a plot of the state estimation error.</w:t>
+      </w:r>
+    </w:p>
+    <w:p/>
+    <w:p>
+      <w:r>
+        <w:t>4</w:t>
+      </w:r>
+      <w:r>
+        <w:t>.</w:t>
+      </w:r>
+      <w:r>
+        <w:t>7</w:t>
+      </w:r>
+      <w:r>
+        <w:t xml:space="preserve"> Insert </w:t>
+      </w:r>
+      <w:r>
+        <w:t>the code for the controller below this line</w:t>
+      </w:r>
+      <w:r>
+        <w:t>.</w:t>
+      </w:r>
+    </w:p>
+    <w:p/>
     <w:p>
       <w:pPr>
         <w:pStyle w:val="Heading1"/>
       </w:pPr>
       <w:r>
-        <w:t xml:space="preserve">Part </w:t>
-      </w:r>
-      <w:r>
-        <w:t>3</w:t>
-      </w:r>
-      <w:r>
-        <w:t xml:space="preserve">. </w:t>
-      </w:r>
-      <w:r>
-        <w:t>Observer based control</w:t>
-      </w:r>
+        <w:t xml:space="preserve">Part 5. </w:t>
+      </w:r>
+      <w:proofErr w:type="spellStart"/>
+      <w:r>
+        <w:t>Loopshaping</w:t>
+      </w:r>
+      <w:proofErr w:type="spellEnd"/>
     </w:p>
     <w:p/>
     <w:p>
-      <w:r>
-        <w:t>3</w:t>
-      </w:r>
-      <w:r>
-        <w:t>.</w:t>
-      </w:r>
+      <w:proofErr w:type="gramStart"/>
       <w:r>
         <w:t>5</w:t>
       </w:r>
       <w:r>
-        <w:t xml:space="preserve">.  </w:t>
-      </w:r>
-      <w:r>
-        <w:t>Insert a plot of t</w:t>
-      </w:r>
-      <w:r>
-        <w:t xml:space="preserve">he step response of the system </w:t>
-      </w:r>
-      <w:r>
-        <w:t>for the complete observer based control</w:t>
-      </w:r>
-      <w:r>
-        <w:t>.</w:t>
+        <w:t>.5</w:t>
+      </w:r>
+      <w:r>
+        <w:t xml:space="preserve">  Insert</w:t>
+      </w:r>
+      <w:proofErr w:type="gramEnd"/>
+      <w:r>
+        <w:t xml:space="preserve"> the Bode plots for the original plant, the PID controlled plant, and the </w:t>
+      </w:r>
+      <w:proofErr w:type="spellStart"/>
+      <w:r>
+        <w:t>loopshaped</w:t>
+      </w:r>
+      <w:proofErr w:type="spellEnd"/>
+      <w:r>
+        <w:t xml:space="preserve"> controlled plant below this line.</w:t>
       </w:r>
     </w:p>
     <w:p/>
     <w:p>
       <w:proofErr w:type="gramStart"/>
       <w:r>
-        <w:t>3</w:t>
-      </w:r>
-      <w:r>
-        <w:t>.</w:t>
-      </w:r>
-      <w:r>
-        <w:t>6</w:t>
+        <w:t>5</w:t>
+      </w:r>
+      <w:r>
+        <w:t>.6</w:t>
       </w:r>
       <w:r>
         <w:t xml:space="preserve">  Insert</w:t>
       </w:r>
       <w:proofErr w:type="gramEnd"/>
       <w:r>
-        <w:t xml:space="preserve"> a plot of the state estimation error.</w:t>
-      </w:r>
-    </w:p>
-    <w:p/>
-    <w:p>
-      <w:r>
-        <w:t>3</w:t>
-      </w:r>
-      <w:r>
-        <w:t>.</w:t>
-      </w:r>
-      <w:r>
-        <w:t>7</w:t>
-      </w:r>
-      <w:r>
-        <w:t xml:space="preserve"> Insert a copy of </w:t>
-      </w:r>
-      <w:r>
-        <w:rPr>
-          <w:rFonts w:ascii="Courier New" w:hAnsi="Courier New" w:cs="Courier New"/>
-        </w:rPr>
-        <w:t>c</w:t>
-      </w:r>
-      <w:r>
-        <w:rPr>
-          <w:rFonts w:ascii="Courier New" w:hAnsi="Courier New" w:cs="Courier New"/>
-        </w:rPr>
-        <w:t>trl</w:t>
-      </w:r>
-      <w:r>
-        <w:rPr>
-          <w:rFonts w:ascii="Courier New" w:hAnsi="Courier New" w:cs="Courier New"/>
-        </w:rPr>
-        <w:t>Obsv.py</w:t>
-      </w:r>
-      <w:r>
-        <w:t xml:space="preserve"> that implements the </w:t>
-      </w:r>
-      <w:proofErr w:type="gramStart"/>
-      <w:r>
-        <w:t>observer based</w:t>
-      </w:r>
-      <w:proofErr w:type="gramEnd"/>
-      <w:r>
-        <w:t xml:space="preserve"> controller directly below this line.</w:t>
-      </w:r>
-    </w:p>
-    <w:p>
-      <w:pPr>
-        <w:pStyle w:val="Heading1"/>
-      </w:pPr>
-      <w:r>
-        <w:t xml:space="preserve">Part </w:t>
-      </w:r>
-      <w:r>
-        <w:t>4</w:t>
-      </w:r>
-      <w:r>
-        <w:t xml:space="preserve">. </w:t>
+        <w:t xml:space="preserve"> simulation results for the </w:t>
       </w:r>
       <w:proofErr w:type="spellStart"/>
       <w:r>
-        <w:t>Loopshaping</w:t>
+        <w:t>loopshaping</w:t>
       </w:r>
       <w:proofErr w:type="spellEnd"/>
-    </w:p>
-    <w:p/>
-    <w:p>
-      <w:proofErr w:type="gramStart"/>
-      <w:r>
-        <w:t>4</w:t>
-      </w:r>
-      <w:r>
-        <w:t>.</w:t>
-      </w:r>
-      <w:r>
-        <w:t>6</w:t>
-      </w:r>
-      <w:r>
-        <w:t xml:space="preserve">  Insert</w:t>
-      </w:r>
-      <w:proofErr w:type="gramEnd"/>
-      <w:r>
-        <w:t xml:space="preserve"> the Bode plots for the original plant, the PID controlled plant, and the </w:t>
-      </w:r>
-      <w:proofErr w:type="spellStart"/>
-      <w:r>
-        <w:t>loopshaped</w:t>
-      </w:r>
-      <w:proofErr w:type="spellEnd"/>
-      <w:r>
-        <w:t xml:space="preserve"> controlled plant below this line.</w:t>
-      </w:r>
-    </w:p>
-    <w:p/>
-    <w:p>
-      <w:proofErr w:type="gramStart"/>
-      <w:r>
-        <w:t>4</w:t>
-      </w:r>
-      <w:r>
-        <w:t>.</w:t>
-      </w:r>
-      <w:r>
-        <w:t>7</w:t>
-      </w:r>
-      <w:r>
-        <w:t xml:space="preserve">  Insert</w:t>
-      </w:r>
-      <w:proofErr w:type="gramEnd"/>
-      <w:r>
-        <w:t xml:space="preserve"> simulation results for the </w:t>
-      </w:r>
-      <w:proofErr w:type="spellStart"/>
-      <w:r>
-        <w:t>loopshaping</w:t>
-      </w:r>
-      <w:proofErr w:type="spellEnd"/>
       <w:r>
         <w:t xml:space="preserve"> controller below this line.  </w:t>
-      </w:r>
-    </w:p>
-    <w:p/>
-    <w:p>
-      <w:r>
-        <w:t>4</w:t>
-      </w:r>
-      <w:r>
-        <w:t>.</w:t>
-      </w:r>
-      <w:r>
-        <w:t xml:space="preserve">8 </w:t>
-      </w:r>
-      <w:r>
-        <w:t xml:space="preserve">Insert the </w:t>
-      </w:r>
-      <w:r>
-        <w:t xml:space="preserve">file </w:t>
-      </w:r>
-      <w:r>
-        <w:rPr>
-          <w:rFonts w:ascii="Courier New" w:hAnsi="Courier New" w:cs="Courier New"/>
-        </w:rPr>
-        <w:t>loopshapeRodMass.py</w:t>
-      </w:r>
-      <w:r>
-        <w:t xml:space="preserve"> for the controller below this line.</w:t>
       </w:r>
     </w:p>
     <w:p/>
     <w:p/>
+    <w:p>
+      <w:r>
+        <w:t>5.7 Insert the code for the controller below this line.</w:t>
+      </w:r>
+    </w:p>
     <w:p/>
+    <w:p>
+      <w:pPr>
+        <w:pStyle w:val="Heading1"/>
+      </w:pPr>
+      <w:r>
+        <w:lastRenderedPageBreak/>
+        <w:t>6</w:t>
+      </w:r>
+      <w:r>
+        <w:t xml:space="preserve">.  Insert your </w:t>
+      </w:r>
+      <w:r>
+        <w:t>parameter</w:t>
+      </w:r>
+      <w:r>
+        <w:t xml:space="preserve"> file</w:t>
+      </w:r>
+      <w:r>
+        <w:t xml:space="preserve"> that computes all control gains</w:t>
+      </w:r>
+      <w:r>
+        <w:t xml:space="preserve"> here.</w:t>
+      </w:r>
+    </w:p>
     <w:p/>
     <w:sectPr>
       <w:pgSz w:w="12240" w:h="15840"/>
@@ -976,7 +924,7 @@
 </file>
 
 <file path=word/numbering.xml><?xml version="1.0" encoding="utf-8"?>
-<w:numbering xmlns:wpc="http://schemas.microsoft.com/office/word/2010/wordprocessingCanvas" xmlns:cx="http://schemas.microsoft.com/office/drawing/2014/chartex" xmlns:cx1="http://schemas.microsoft.com/office/drawing/2015/9/8/chartex" xmlns:cx2="http://schemas.microsoft.com/office/drawing/2015/10/21/chartex" xmlns:cx3="http://schemas.microsoft.com/office/drawing/2016/5/9/chartex" xmlns:cx4="http://schemas.microsoft.com/office/drawing/2016/5/10/chartex" xmlns:cx5="http://schemas.microsoft.com/office/drawing/2016/5/11/chartex" xmlns:cx6="http://schemas.microsoft.com/office/drawing/2016/5/12/chartex" xmlns:cx7="http://schemas.microsoft.com/office/drawing/2016/5/13/chartex" xmlns:cx8="http://schemas.microsoft.com/office/drawing/2016/5/14/chartex" xmlns:mc="http://schemas.openxmlformats.org/markup-compatibility/2006" xmlns:aink="http://schemas.microsoft.com/office/drawing/2016/ink" xmlns:am3d="http://schemas.microsoft.com/office/drawing/2017/model3d" xmlns:o="urn:schemas-microsoft-com:office:office" xmlns:oel="http://schemas.microsoft.com/office/2019/extlst" xmlns:r="http://schemas.openxmlformats.org/officeDocument/2006/relationships" xmlns:m="http://schemas.openxmlformats.org/officeDocument/2006/math" xmlns:v="urn:schemas-microsoft-com:vml" xmlns:wp14="http://schemas.microsoft.com/office/word/2010/wordprocessingDrawing" xmlns:wp="http://schemas.openxmlformats.org/drawingml/2006/wordprocessingDrawing" xmlns:w10="urn:schemas-microsoft-com:office:word" xmlns:w="http://schemas.openxmlformats.org/wordprocessingml/2006/main" xmlns:w14="http://schemas.microsoft.com/office/word/2010/wordml" xmlns:w15="http://schemas.microsoft.com/office/word/2012/wordml" xmlns:w16cex="http://schemas.microsoft.com/office/word/2018/wordml/cex" xmlns:w16cid="http://schemas.microsoft.com/office/word/2016/wordml/cid" xmlns:w16="http://schemas.microsoft.com/office/word/2018/wordml" xmlns:w16du="http://schemas.microsoft.com/office/word/2023/wordml/word16du" xmlns:w16sdtdh="http://schemas.microsoft.com/office/word/2020/wordml/sdtdatahash" xmlns:w16se="http://schemas.microsoft.com/office/word/2015/wordml/symex" xmlns:wpg="http://schemas.microsoft.com/office/word/2010/wordprocessingGroup" xmlns:wpi="http://schemas.microsoft.com/office/word/2010/wordprocessingInk" xmlns:wne="http://schemas.microsoft.com/office/word/2006/wordml" xmlns:wps="http://schemas.microsoft.com/office/word/2010/wordprocessingShape" mc:Ignorable="w14 w15 w16se w16cid w16 w16cex w16sdtdh wp14">
+<w:numbering xmlns:wpc="http://schemas.microsoft.com/office/word/2010/wordprocessingCanvas" xmlns:cx="http://schemas.microsoft.com/office/drawing/2014/chartex" xmlns:cx1="http://schemas.microsoft.com/office/drawing/2015/9/8/chartex" xmlns:cx2="http://schemas.microsoft.com/office/drawing/2015/10/21/chartex" xmlns:cx3="http://schemas.microsoft.com/office/drawing/2016/5/9/chartex" xmlns:cx4="http://schemas.microsoft.com/office/drawing/2016/5/10/chartex" xmlns:cx5="http://schemas.microsoft.com/office/drawing/2016/5/11/chartex" xmlns:cx6="http://schemas.microsoft.com/office/drawing/2016/5/12/chartex" xmlns:cx7="http://schemas.microsoft.com/office/drawing/2016/5/13/chartex" xmlns:cx8="http://schemas.microsoft.com/office/drawing/2016/5/14/chartex" xmlns:mc="http://schemas.openxmlformats.org/markup-compatibility/2006" xmlns:aink="http://schemas.microsoft.com/office/drawing/2016/ink" xmlns:am3d="http://schemas.microsoft.com/office/drawing/2017/model3d" xmlns:o="urn:schemas-microsoft-com:office:office" xmlns:r="http://schemas.openxmlformats.org/officeDocument/2006/relationships" xmlns:m="http://schemas.openxmlformats.org/officeDocument/2006/math" xmlns:v="urn:schemas-microsoft-com:vml" xmlns:wp14="http://schemas.microsoft.com/office/word/2010/wordprocessingDrawing" xmlns:wp="http://schemas.openxmlformats.org/drawingml/2006/wordprocessingDrawing" xmlns:w10="urn:schemas-microsoft-com:office:word" xmlns:w="http://schemas.openxmlformats.org/wordprocessingml/2006/main" xmlns:w14="http://schemas.microsoft.com/office/word/2010/wordml" xmlns:w15="http://schemas.microsoft.com/office/word/2012/wordml" xmlns:w16cex="http://schemas.microsoft.com/office/word/2018/wordml/cex" xmlns:w16cid="http://schemas.microsoft.com/office/word/2016/wordml/cid" xmlns:w16="http://schemas.microsoft.com/office/word/2018/wordml" xmlns:w16se="http://schemas.microsoft.com/office/word/2015/wordml/symex" xmlns:wpg="http://schemas.microsoft.com/office/word/2010/wordprocessingGroup" xmlns:wpi="http://schemas.microsoft.com/office/word/2010/wordprocessingInk" xmlns:wne="http://schemas.microsoft.com/office/word/2006/wordml" xmlns:wps="http://schemas.microsoft.com/office/word/2010/wordprocessingShape" mc:Ignorable="w14 w15 w16se w16cid w16 w16cex wp14">
   <w:abstractNum w:abstractNumId="0" w15:restartNumberingAfterBreak="0">
     <w:nsid w:val="29DB7FE9"/>
     <w:multiLevelType w:val="hybridMultilevel"/>
@@ -1316,20 +1264,20 @@
       </w:rPr>
     </w:lvl>
   </w:abstractNum>
-  <w:num w:numId="1" w16cid:durableId="156116963">
+  <w:num w:numId="1">
     <w:abstractNumId w:val="2"/>
   </w:num>
-  <w:num w:numId="2" w16cid:durableId="1357543107">
+  <w:num w:numId="2">
     <w:abstractNumId w:val="1"/>
   </w:num>
-  <w:num w:numId="3" w16cid:durableId="925069250">
+  <w:num w:numId="3">
     <w:abstractNumId w:val="0"/>
   </w:num>
 </w:numbering>
 </file>
 
 <file path=word/styles.xml><?xml version="1.0" encoding="utf-8"?>
-<w:styles xmlns:mc="http://schemas.openxmlformats.org/markup-compatibility/2006" xmlns:r="http://schemas.openxmlformats.org/officeDocument/2006/relationships" xmlns:w="http://schemas.openxmlformats.org/wordprocessingml/2006/main" xmlns:w14="http://schemas.microsoft.com/office/word/2010/wordml" xmlns:w15="http://schemas.microsoft.com/office/word/2012/wordml" xmlns:w16cex="http://schemas.microsoft.com/office/word/2018/wordml/cex" xmlns:w16cid="http://schemas.microsoft.com/office/word/2016/wordml/cid" xmlns:w16="http://schemas.microsoft.com/office/word/2018/wordml" xmlns:w16sdtdh="http://schemas.microsoft.com/office/word/2020/wordml/sdtdatahash" xmlns:w16se="http://schemas.microsoft.com/office/word/2015/wordml/symex" mc:Ignorable="w14 w15 w16se w16cid w16 w16cex w16sdtdh">
+<w:styles xmlns:mc="http://schemas.openxmlformats.org/markup-compatibility/2006" xmlns:r="http://schemas.openxmlformats.org/officeDocument/2006/relationships" xmlns:w="http://schemas.openxmlformats.org/wordprocessingml/2006/main" xmlns:w14="http://schemas.microsoft.com/office/word/2010/wordml" xmlns:w15="http://schemas.microsoft.com/office/word/2012/wordml" xmlns:w16cex="http://schemas.microsoft.com/office/word/2018/wordml/cex" xmlns:w16cid="http://schemas.microsoft.com/office/word/2016/wordml/cid" xmlns:w16="http://schemas.microsoft.com/office/word/2018/wordml" xmlns:w16se="http://schemas.microsoft.com/office/word/2015/wordml/symex" mc:Ignorable="w14 w15 w16se w16cid w16 w16cex">
   <w:docDefaults>
     <w:rPrDefault>
       <w:rPr>
@@ -2281,7 +2229,7 @@
 </file>
 
 <file path=customXml/itemProps1.xml><?xml version="1.0" encoding="utf-8"?>
-<ds:datastoreItem xmlns:ds="http://schemas.openxmlformats.org/officeDocument/2006/customXml" ds:itemID="{3DE34B3E-9119-9A49-BDE9-6B0A2C58A067}">
+<ds:datastoreItem xmlns:ds="http://schemas.openxmlformats.org/officeDocument/2006/customXml" ds:itemID="{CBE1B6DC-8CB5-4882-8632-187E01804DB2}">
   <ds:schemaRefs>
     <ds:schemaRef ds:uri="http://schemas.openxmlformats.org/officeDocument/2006/bibliography"/>
   </ds:schemaRefs>

</xml_diff>